<commit_message>
Se corrige el error en el nombre del Titular de Finanzas en los contratos en word
</commit_message>
<xml_diff>
--- a/static/docs/contrato_moral_2025.docx
+++ b/static/docs/contrato_moral_2025.docx
@@ -171,29 +171,7 @@
           <w:szCs w:val="20"/>
           <w:lang w:val="es-ES" w:eastAsia="es-ES"/>
         </w:rPr>
-        <w:t>&lt;</w:t>
-      </w:r>
-      <w:proofErr w:type="spellStart"/>
-      <w:r>
-        <w:rPr>
-          <w:rFonts w:ascii="Montserrat" w:eastAsia="Times New Roman" w:hAnsi="Montserrat" w:cs="Arial"/>
-          <w:color w:val="000000" w:themeColor="text1"/>
-          <w:sz w:val="20"/>
-          <w:szCs w:val="20"/>
-          <w:lang w:val="es-ES" w:eastAsia="es-ES"/>
-        </w:rPr>
-        <w:t>razon_social</w:t>
-      </w:r>
-      <w:proofErr w:type="spellEnd"/>
-      <w:r>
-        <w:rPr>
-          <w:rFonts w:ascii="Montserrat" w:eastAsia="Times New Roman" w:hAnsi="Montserrat" w:cs="Arial"/>
-          <w:color w:val="000000" w:themeColor="text1"/>
-          <w:sz w:val="20"/>
-          <w:szCs w:val="20"/>
-          <w:lang w:val="es-ES" w:eastAsia="es-ES"/>
-        </w:rPr>
-        <w:t>&gt;,</w:t>
+        <w:t>&lt;razon_social&gt;,</w:t>
       </w:r>
       <w:r>
         <w:rPr>
@@ -899,7 +877,6 @@
         </w:rPr>
         <w:t xml:space="preserve"> &lt;</w:t>
       </w:r>
-      <w:proofErr w:type="spellStart"/>
       <w:r>
         <w:rPr>
           <w:rFonts w:ascii="Montserrat" w:hAnsi="Montserrat" w:cs="Arial"/>
@@ -909,7 +886,6 @@
         </w:rPr>
         <w:t>nombre_replegal</w:t>
       </w:r>
-      <w:proofErr w:type="spellEnd"/>
       <w:r>
         <w:rPr>
           <w:rFonts w:ascii="Montserrat" w:hAnsi="Montserrat" w:cs="Arial"/>
@@ -938,29 +914,7 @@
           <w:szCs w:val="20"/>
           <w:lang w:val="es-ES"/>
         </w:rPr>
-        <w:t xml:space="preserve"> &lt;</w:t>
-      </w:r>
-      <w:proofErr w:type="spellStart"/>
-      <w:r>
-        <w:rPr>
-          <w:rFonts w:ascii="Montserrat" w:hAnsi="Montserrat" w:cs="Arial"/>
-          <w:bCs/>
-          <w:sz w:val="20"/>
-          <w:szCs w:val="20"/>
-          <w:lang w:val="es-ES"/>
-        </w:rPr>
-        <w:t>razon_social</w:t>
-      </w:r>
-      <w:proofErr w:type="spellEnd"/>
-      <w:r>
-        <w:rPr>
-          <w:rFonts w:ascii="Montserrat" w:hAnsi="Montserrat" w:cs="Arial"/>
-          <w:bCs/>
-          <w:sz w:val="20"/>
-          <w:szCs w:val="20"/>
-          <w:lang w:val="es-ES"/>
-        </w:rPr>
-        <w:t>&gt;</w:t>
+        <w:t xml:space="preserve"> &lt;razon_social&gt;</w:t>
       </w:r>
       <w:r>
         <w:rPr>
@@ -1173,9 +1127,8 @@
           <w:szCs w:val="20"/>
           <w:lang w:val="es-ES" w:eastAsia="es-ES"/>
         </w:rPr>
-        <w:t xml:space="preserve"> &lt;</w:t>
-      </w:r>
-      <w:proofErr w:type="spellStart"/>
+        <w:t xml:space="preserve"> &lt;address&gt;</w:t>
+      </w:r>
       <w:r>
         <w:rPr>
           <w:rFonts w:ascii="Montserrat" w:eastAsia="Times New Roman" w:hAnsi="Montserrat" w:cs="Arial"/>
@@ -1184,9 +1137,8 @@
           <w:szCs w:val="20"/>
           <w:lang w:val="es-ES" w:eastAsia="es-ES"/>
         </w:rPr>
-        <w:t>address</w:t>
-      </w:r>
-      <w:proofErr w:type="spellEnd"/>
+        <w:t>.</w:t>
+      </w:r>
       <w:r>
         <w:rPr>
           <w:rFonts w:ascii="Montserrat" w:eastAsia="Times New Roman" w:hAnsi="Montserrat" w:cs="Arial"/>
@@ -1195,9 +1147,13 @@
           <w:szCs w:val="20"/>
           <w:lang w:val="es-ES" w:eastAsia="es-ES"/>
         </w:rPr>
-        <w:t>&gt;</w:t>
-      </w:r>
-      <w:r>
+        <w:t xml:space="preserve"> </w:t>
+      </w:r>
+    </w:p>
+    <w:p>
+      <w:pPr>
+        <w:ind w:left="57" w:right="57"/>
+        <w:jc w:val="both"/>
         <w:rPr>
           <w:rFonts w:ascii="Montserrat" w:eastAsia="Times New Roman" w:hAnsi="Montserrat" w:cs="Arial"/>
           <w:color w:val="000000" w:themeColor="text1"/>
@@ -1205,36 +1161,35 @@
           <w:szCs w:val="20"/>
           <w:lang w:val="es-ES" w:eastAsia="es-ES"/>
         </w:rPr>
-        <w:t>.</w:t>
-      </w:r>
-      <w:r>
-        <w:rPr>
-          <w:rFonts w:ascii="Montserrat" w:eastAsia="Times New Roman" w:hAnsi="Montserrat" w:cs="Arial"/>
+      </w:pPr>
+    </w:p>
+    <w:p>
+      <w:pPr>
+        <w:ind w:left="57" w:right="57"/>
+        <w:jc w:val="both"/>
+        <w:rPr>
+          <w:rFonts w:ascii="Montserrat" w:eastAsia="Times New Roman" w:hAnsi="Montserrat" w:cs="Arial"/>
+          <w:b/>
+          <w:bCs/>
           <w:color w:val="000000" w:themeColor="text1"/>
           <w:sz w:val="20"/>
           <w:szCs w:val="20"/>
           <w:lang w:val="es-ES" w:eastAsia="es-ES"/>
         </w:rPr>
-        <w:t xml:space="preserve"> </w:t>
-      </w:r>
-    </w:p>
-    <w:p>
-      <w:pPr>
-        <w:ind w:left="57" w:right="57"/>
-        <w:jc w:val="both"/>
-        <w:rPr>
-          <w:rFonts w:ascii="Montserrat" w:eastAsia="Times New Roman" w:hAnsi="Montserrat" w:cs="Arial"/>
+      </w:pPr>
+      <w:r>
+        <w:rPr>
+          <w:rFonts w:ascii="Montserrat" w:eastAsia="Times New Roman" w:hAnsi="Montserrat" w:cs="Arial"/>
+          <w:b/>
+          <w:bCs/>
           <w:color w:val="000000" w:themeColor="text1"/>
           <w:sz w:val="20"/>
           <w:szCs w:val="20"/>
           <w:lang w:val="es-ES" w:eastAsia="es-ES"/>
         </w:rPr>
-      </w:pPr>
-    </w:p>
-    <w:p>
-      <w:pPr>
-        <w:ind w:left="57" w:right="57"/>
-        <w:jc w:val="both"/>
+        <w:t>II.</w:t>
+      </w:r>
+      <w:r>
         <w:rPr>
           <w:rFonts w:ascii="Montserrat" w:eastAsia="Times New Roman" w:hAnsi="Montserrat" w:cs="Arial"/>
           <w:b/>
@@ -1244,7 +1199,8 @@
           <w:szCs w:val="20"/>
           <w:lang w:val="es-ES" w:eastAsia="es-ES"/>
         </w:rPr>
-      </w:pPr>
+        <w:t>5</w:t>
+      </w:r>
       <w:r>
         <w:rPr>
           <w:rFonts w:ascii="Montserrat" w:eastAsia="Times New Roman" w:hAnsi="Montserrat" w:cs="Arial"/>
@@ -1255,73 +1211,27 @@
           <w:szCs w:val="20"/>
           <w:lang w:val="es-ES" w:eastAsia="es-ES"/>
         </w:rPr>
-        <w:t>II.</w:t>
-      </w:r>
-      <w:r>
-        <w:rPr>
-          <w:rFonts w:ascii="Montserrat" w:eastAsia="Times New Roman" w:hAnsi="Montserrat" w:cs="Arial"/>
-          <w:b/>
-          <w:bCs/>
+        <w:t xml:space="preserve">. </w:t>
+      </w:r>
+      <w:r>
+        <w:rPr>
+          <w:rFonts w:ascii="Montserrat" w:eastAsia="Times New Roman" w:hAnsi="Montserrat" w:cs="Arial"/>
           <w:color w:val="000000" w:themeColor="text1"/>
           <w:sz w:val="20"/>
           <w:szCs w:val="20"/>
           <w:lang w:val="es-ES" w:eastAsia="es-ES"/>
         </w:rPr>
-        <w:t>5</w:t>
-      </w:r>
-      <w:r>
-        <w:rPr>
-          <w:rFonts w:ascii="Montserrat" w:eastAsia="Times New Roman" w:hAnsi="Montserrat" w:cs="Arial"/>
-          <w:b/>
-          <w:bCs/>
+        <w:t xml:space="preserve">Su Registro Federal de Contribuyentes es </w:t>
+      </w:r>
+      <w:r>
+        <w:rPr>
+          <w:rFonts w:ascii="Montserrat" w:eastAsia="Times New Roman" w:hAnsi="Montserrat" w:cs="Arial"/>
           <w:color w:val="000000" w:themeColor="text1"/>
           <w:sz w:val="20"/>
           <w:szCs w:val="20"/>
           <w:lang w:val="es-ES" w:eastAsia="es-ES"/>
         </w:rPr>
-        <w:t xml:space="preserve">. </w:t>
-      </w:r>
-      <w:r>
-        <w:rPr>
-          <w:rFonts w:ascii="Montserrat" w:eastAsia="Times New Roman" w:hAnsi="Montserrat" w:cs="Arial"/>
-          <w:color w:val="000000" w:themeColor="text1"/>
-          <w:sz w:val="20"/>
-          <w:szCs w:val="20"/>
-          <w:lang w:val="es-ES" w:eastAsia="es-ES"/>
-        </w:rPr>
-        <w:t xml:space="preserve">Su Registro Federal de Contribuyentes es </w:t>
-      </w:r>
-      <w:r>
-        <w:rPr>
-          <w:rFonts w:ascii="Montserrat" w:eastAsia="Times New Roman" w:hAnsi="Montserrat" w:cs="Arial"/>
-          <w:color w:val="000000" w:themeColor="text1"/>
-          <w:sz w:val="20"/>
-          <w:szCs w:val="20"/>
-          <w:lang w:val="es-ES" w:eastAsia="es-ES"/>
-        </w:rPr>
-        <w:t>&lt;</w:t>
-      </w:r>
-      <w:proofErr w:type="spellStart"/>
-      <w:r>
-        <w:rPr>
-          <w:rFonts w:ascii="Montserrat" w:eastAsia="Times New Roman" w:hAnsi="Montserrat" w:cs="Arial"/>
-          <w:color w:val="000000" w:themeColor="text1"/>
-          <w:sz w:val="20"/>
-          <w:szCs w:val="20"/>
-          <w:lang w:val="es-ES" w:eastAsia="es-ES"/>
-        </w:rPr>
-        <w:t>rfc</w:t>
-      </w:r>
-      <w:proofErr w:type="spellEnd"/>
-      <w:r>
-        <w:rPr>
-          <w:rFonts w:ascii="Montserrat" w:eastAsia="Times New Roman" w:hAnsi="Montserrat" w:cs="Arial"/>
-          <w:color w:val="000000" w:themeColor="text1"/>
-          <w:sz w:val="20"/>
-          <w:szCs w:val="20"/>
-          <w:lang w:val="es-ES" w:eastAsia="es-ES"/>
-        </w:rPr>
-        <w:t>&gt;</w:t>
+        <w:t>&lt;rfc&gt;</w:t>
       </w:r>
       <w:r>
         <w:rPr>
@@ -1721,17 +1631,7 @@
           <w:szCs w:val="20"/>
           <w:lang w:val="es-ES" w:eastAsia="es-ES"/>
         </w:rPr>
-        <w:t>&lt;</w:t>
-      </w:r>
-      <w:proofErr w:type="spellStart"/>
-      <w:r>
-        <w:rPr>
-          <w:rFonts w:ascii="Montserrat" w:eastAsia="Times New Roman" w:hAnsi="Montserrat" w:cs="Arial"/>
-          <w:sz w:val="20"/>
-          <w:szCs w:val="20"/>
-          <w:lang w:val="es-ES" w:eastAsia="es-ES"/>
-        </w:rPr>
-        <w:t>table</w:t>
+        <w:t>&lt;table</w:t>
       </w:r>
       <w:r>
         <w:rPr>
@@ -1742,7 +1642,6 @@
         </w:rPr>
         <w:t>_places</w:t>
       </w:r>
-      <w:proofErr w:type="spellEnd"/>
       <w:r>
         <w:rPr>
           <w:rFonts w:ascii="Montserrat" w:eastAsia="Times New Roman" w:hAnsi="Montserrat" w:cs="Arial"/>
@@ -2132,134 +2031,26 @@
           <w:sz w:val="20"/>
           <w:szCs w:val="20"/>
         </w:rPr>
-        <w:t>$&lt;</w:t>
-      </w:r>
-      <w:proofErr w:type="spellStart"/>
-      <w:r>
+        <w:t>$&lt;price_no_iva&gt;</w:t>
+      </w:r>
+    </w:p>
+    <w:p>
+      <w:pPr>
+        <w:ind w:left="57" w:right="57"/>
+        <w:jc w:val="both"/>
         <w:rPr>
           <w:rFonts w:ascii="Montserrat" w:eastAsia="Calibri" w:hAnsi="Montserrat" w:cs="Arial"/>
           <w:sz w:val="20"/>
           <w:szCs w:val="20"/>
         </w:rPr>
-        <w:t>price_no_iva</w:t>
-      </w:r>
-      <w:proofErr w:type="spellEnd"/>
+      </w:pPr>
       <w:r>
         <w:rPr>
           <w:rFonts w:ascii="Montserrat" w:eastAsia="Calibri" w:hAnsi="Montserrat" w:cs="Arial"/>
           <w:sz w:val="20"/>
           <w:szCs w:val="20"/>
         </w:rPr>
-        <w:t>&gt;</w:t>
-      </w:r>
-    </w:p>
-    <w:p>
-      <w:pPr>
-        <w:ind w:left="57" w:right="57"/>
-        <w:jc w:val="both"/>
-        <w:rPr>
-          <w:rFonts w:ascii="Montserrat" w:eastAsia="Calibri" w:hAnsi="Montserrat" w:cs="Arial"/>
-          <w:sz w:val="20"/>
-          <w:szCs w:val="20"/>
-        </w:rPr>
-      </w:pPr>
-      <w:r>
-        <w:rPr>
-          <w:rFonts w:ascii="Montserrat" w:eastAsia="Calibri" w:hAnsi="Montserrat" w:cs="Arial"/>
-          <w:sz w:val="20"/>
-          <w:szCs w:val="20"/>
-        </w:rPr>
-        <w:t xml:space="preserve"> (&lt;</w:t>
-      </w:r>
-      <w:proofErr w:type="spellStart"/>
-      <w:r>
-        <w:rPr>
-          <w:rFonts w:ascii="Montserrat" w:eastAsia="Calibri" w:hAnsi="Montserrat" w:cs="Arial"/>
-          <w:sz w:val="20"/>
-          <w:szCs w:val="20"/>
-        </w:rPr>
-        <w:t>price_no_iva_text</w:t>
-      </w:r>
-      <w:proofErr w:type="spellEnd"/>
-      <w:r>
-        <w:rPr>
-          <w:rFonts w:ascii="Montserrat" w:eastAsia="Calibri" w:hAnsi="Montserrat" w:cs="Arial"/>
-          <w:sz w:val="20"/>
-          <w:szCs w:val="20"/>
-        </w:rPr>
-        <w:t>&gt; Pesos 00/100 M.N.), más $&lt;</w:t>
-      </w:r>
-      <w:proofErr w:type="spellStart"/>
-      <w:r>
-        <w:rPr>
-          <w:rFonts w:ascii="Montserrat" w:eastAsia="Calibri" w:hAnsi="Montserrat" w:cs="Arial"/>
-          <w:sz w:val="20"/>
-          <w:szCs w:val="20"/>
-        </w:rPr>
-        <w:t>price_iva</w:t>
-      </w:r>
-      <w:proofErr w:type="spellEnd"/>
-      <w:r>
-        <w:rPr>
-          <w:rFonts w:ascii="Montserrat" w:eastAsia="Calibri" w:hAnsi="Montserrat" w:cs="Arial"/>
-          <w:sz w:val="20"/>
-          <w:szCs w:val="20"/>
-        </w:rPr>
-        <w:t>&gt; (&lt;</w:t>
-      </w:r>
-      <w:proofErr w:type="spellStart"/>
-      <w:r>
-        <w:rPr>
-          <w:rFonts w:ascii="Montserrat" w:eastAsia="Calibri" w:hAnsi="Montserrat" w:cs="Arial"/>
-          <w:sz w:val="20"/>
-          <w:szCs w:val="20"/>
-        </w:rPr>
-        <w:t>price_iva_text</w:t>
-      </w:r>
-      <w:proofErr w:type="spellEnd"/>
-      <w:r>
-        <w:rPr>
-          <w:rFonts w:ascii="Montserrat" w:eastAsia="Calibri" w:hAnsi="Montserrat" w:cs="Arial"/>
-          <w:sz w:val="20"/>
-          <w:szCs w:val="20"/>
-        </w:rPr>
-        <w:t>&gt; Pesos 00/100 M.N.) cantidad correspondiente al impuesto al valor agregado, quedando como cantidad neta a pagar $&lt;</w:t>
-      </w:r>
-      <w:proofErr w:type="spellStart"/>
-      <w:r>
-        <w:rPr>
-          <w:rFonts w:ascii="Montserrat" w:eastAsia="Calibri" w:hAnsi="Montserrat" w:cs="Arial"/>
-          <w:sz w:val="20"/>
-          <w:szCs w:val="20"/>
-        </w:rPr>
-        <w:t>total_iva</w:t>
-      </w:r>
-      <w:proofErr w:type="spellEnd"/>
-      <w:r>
-        <w:rPr>
-          <w:rFonts w:ascii="Montserrat" w:eastAsia="Calibri" w:hAnsi="Montserrat" w:cs="Arial"/>
-          <w:sz w:val="20"/>
-          <w:szCs w:val="20"/>
-        </w:rPr>
-        <w:t>&gt; (&lt;</w:t>
-      </w:r>
-      <w:proofErr w:type="spellStart"/>
-      <w:r>
-        <w:rPr>
-          <w:rFonts w:ascii="Montserrat" w:eastAsia="Calibri" w:hAnsi="Montserrat" w:cs="Arial"/>
-          <w:sz w:val="20"/>
-          <w:szCs w:val="20"/>
-        </w:rPr>
-        <w:t>total_iva_text</w:t>
-      </w:r>
-      <w:proofErr w:type="spellEnd"/>
-      <w:r>
-        <w:rPr>
-          <w:rFonts w:ascii="Montserrat" w:eastAsia="Calibri" w:hAnsi="Montserrat" w:cs="Arial"/>
-          <w:sz w:val="20"/>
-          <w:szCs w:val="20"/>
-        </w:rPr>
-        <w:t>&gt; Pesos 00/100 M.N.)</w:t>
+        <w:t xml:space="preserve"> (&lt;price_no_iva_text&gt; Pesos 00/100 M.N.), más $&lt;price_iva&gt; (&lt;price_iva_text&gt; Pesos 00/100 M.N.) cantidad correspondiente al impuesto al valor agregado, quedando como cantidad neta a pagar $&lt;total_iva&gt; (&lt;total_iva_text&gt; Pesos 00/100 M.N.)</w:t>
       </w:r>
       <w:r>
         <w:rPr>
@@ -4000,153 +3791,153 @@
           <w:lang w:val="es-ES" w:eastAsia="es-ES"/>
         </w:rPr>
         <w:lastRenderedPageBreak/>
-        <w:t xml:space="preserve">responsables en materia de bolsas y popotes de plástico de un solo uso, biodegradables, </w:t>
-      </w:r>
-      <w:proofErr w:type="spellStart"/>
-      <w:r>
-        <w:rPr>
-          <w:rFonts w:ascii="Montserrat" w:eastAsia="Times New Roman" w:hAnsi="Montserrat" w:cs="Arial"/>
+        <w:t>responsables en materia de bolsas y popotes de plástico de un solo uso, biodegradables, compostables, reutilizables y/o reciclables y prohibición del uso de contenedores de poliestireno expandido en el Estado de Tabasco</w:t>
+      </w:r>
+      <w:r>
+        <w:rPr>
+          <w:rFonts w:ascii="Montserrat" w:eastAsia="Times New Roman" w:hAnsi="Montserrat" w:cs="Arial"/>
+          <w:sz w:val="20"/>
+          <w:szCs w:val="20"/>
+          <w:lang w:val="es-ES" w:eastAsia="es-ES"/>
+        </w:rPr>
+        <w:t xml:space="preserve">, publicado en el Suplemento L </w:t>
+      </w:r>
+      <w:r>
+        <w:rPr>
+          <w:rFonts w:ascii="Montserrat" w:eastAsia="Times New Roman" w:hAnsi="Montserrat" w:cs="Arial"/>
+          <w:sz w:val="20"/>
+          <w:szCs w:val="20"/>
+          <w:lang w:val="es-ES" w:eastAsia="es-ES"/>
+        </w:rPr>
+        <w:t>al</w:t>
+      </w:r>
+      <w:r>
+        <w:rPr>
+          <w:rFonts w:ascii="Montserrat" w:eastAsia="Times New Roman" w:hAnsi="Montserrat" w:cs="Arial"/>
+          <w:sz w:val="20"/>
+          <w:szCs w:val="20"/>
+          <w:lang w:val="es-ES" w:eastAsia="es-ES"/>
+        </w:rPr>
+        <w:t xml:space="preserve"> Periódico Oficial del Estado de Tabasco </w:t>
+      </w:r>
+      <w:r>
+        <w:rPr>
+          <w:rFonts w:ascii="Montserrat" w:eastAsia="Times New Roman" w:hAnsi="Montserrat" w:cs="Arial"/>
+          <w:sz w:val="20"/>
+          <w:szCs w:val="20"/>
+          <w:lang w:val="es-ES" w:eastAsia="es-ES"/>
+        </w:rPr>
+        <w:t>de fecha</w:t>
+      </w:r>
+      <w:r>
+        <w:rPr>
+          <w:rFonts w:ascii="Montserrat" w:eastAsia="Times New Roman" w:hAnsi="Montserrat" w:cs="Arial"/>
+          <w:sz w:val="20"/>
+          <w:szCs w:val="20"/>
+          <w:lang w:val="es-ES" w:eastAsia="es-ES"/>
+        </w:rPr>
+        <w:t xml:space="preserve"> 06 de abril del 2022, así como su Fe de Erratas publicado en el Suplemento J </w:t>
+      </w:r>
+      <w:r>
+        <w:rPr>
+          <w:rFonts w:ascii="Montserrat" w:eastAsia="Times New Roman" w:hAnsi="Montserrat" w:cs="Arial"/>
+          <w:sz w:val="20"/>
+          <w:szCs w:val="20"/>
+          <w:lang w:val="es-ES" w:eastAsia="es-ES"/>
+        </w:rPr>
+        <w:t>al</w:t>
+      </w:r>
+      <w:r>
+        <w:rPr>
+          <w:rFonts w:ascii="Montserrat" w:eastAsia="Times New Roman" w:hAnsi="Montserrat" w:cs="Arial"/>
+          <w:sz w:val="20"/>
+          <w:szCs w:val="20"/>
+          <w:lang w:val="es-ES" w:eastAsia="es-ES"/>
+        </w:rPr>
+        <w:t xml:space="preserve"> Periódico Oficial del Estado de Tabasco </w:t>
+      </w:r>
+      <w:r>
+        <w:rPr>
+          <w:rFonts w:ascii="Montserrat" w:eastAsia="Times New Roman" w:hAnsi="Montserrat" w:cs="Arial"/>
+          <w:sz w:val="20"/>
+          <w:szCs w:val="20"/>
+          <w:lang w:val="es-ES" w:eastAsia="es-ES"/>
+        </w:rPr>
+        <w:t>de</w:t>
+      </w:r>
+      <w:r>
+        <w:rPr>
+          <w:rFonts w:ascii="Montserrat" w:eastAsia="Times New Roman" w:hAnsi="Montserrat" w:cs="Arial"/>
+          <w:sz w:val="20"/>
+          <w:szCs w:val="20"/>
+          <w:lang w:val="es-ES" w:eastAsia="es-ES"/>
+        </w:rPr>
+        <w:t xml:space="preserve"> fecha 09 de julio del 2022; específicamente en lo que señalan los numerales 4, 4.1, 4.1.1, 4.1.2, 4.1.3, 4.2, 7, 7.1, y 7.3 de la norma estatal antes referida; numerales que para un acceso inmediato a su contenido, se transcriben a continuación:</w:t>
+      </w:r>
+    </w:p>
+    <w:p>
+      <w:pPr>
+        <w:ind w:left="57" w:right="57"/>
+        <w:jc w:val="both"/>
+        <w:rPr>
+          <w:rFonts w:ascii="Montserrat" w:eastAsia="Times New Roman" w:hAnsi="Montserrat" w:cs="Arial"/>
+          <w:sz w:val="20"/>
+          <w:szCs w:val="20"/>
+          <w:lang w:val="es-ES" w:eastAsia="es-ES"/>
+        </w:rPr>
+      </w:pPr>
+    </w:p>
+    <w:p>
+      <w:pPr>
+        <w:ind w:left="57" w:right="57" w:firstLine="651"/>
+        <w:jc w:val="both"/>
+        <w:rPr>
+          <w:rFonts w:ascii="Montserrat" w:eastAsia="Times New Roman" w:hAnsi="Montserrat" w:cs="Arial"/>
+          <w:b/>
           <w:i/>
           <w:sz w:val="20"/>
           <w:szCs w:val="20"/>
           <w:lang w:val="es-ES" w:eastAsia="es-ES"/>
         </w:rPr>
-        <w:t>compostables</w:t>
-      </w:r>
-      <w:proofErr w:type="spellEnd"/>
-      <w:r>
-        <w:rPr>
-          <w:rFonts w:ascii="Montserrat" w:eastAsia="Times New Roman" w:hAnsi="Montserrat" w:cs="Arial"/>
+      </w:pPr>
+      <w:r>
+        <w:rPr>
+          <w:rFonts w:ascii="Montserrat" w:eastAsia="Times New Roman" w:hAnsi="Montserrat" w:cs="Arial"/>
+          <w:b/>
           <w:i/>
           <w:sz w:val="20"/>
           <w:szCs w:val="20"/>
           <w:lang w:val="es-ES" w:eastAsia="es-ES"/>
         </w:rPr>
-        <w:t>, reutilizables y/o reciclables y prohibición del uso de contenedores de poliestireno expandido en el Estado de Tabasco</w:t>
-      </w:r>
-      <w:r>
-        <w:rPr>
-          <w:rFonts w:ascii="Montserrat" w:eastAsia="Times New Roman" w:hAnsi="Montserrat" w:cs="Arial"/>
-          <w:sz w:val="20"/>
-          <w:szCs w:val="20"/>
-          <w:lang w:val="es-ES" w:eastAsia="es-ES"/>
-        </w:rPr>
-        <w:t xml:space="preserve">, publicado en el Suplemento L </w:t>
-      </w:r>
-      <w:r>
-        <w:rPr>
-          <w:rFonts w:ascii="Montserrat" w:eastAsia="Times New Roman" w:hAnsi="Montserrat" w:cs="Arial"/>
-          <w:sz w:val="20"/>
-          <w:szCs w:val="20"/>
-          <w:lang w:val="es-ES" w:eastAsia="es-ES"/>
-        </w:rPr>
-        <w:t>al</w:t>
-      </w:r>
-      <w:r>
-        <w:rPr>
-          <w:rFonts w:ascii="Montserrat" w:eastAsia="Times New Roman" w:hAnsi="Montserrat" w:cs="Arial"/>
-          <w:sz w:val="20"/>
-          <w:szCs w:val="20"/>
-          <w:lang w:val="es-ES" w:eastAsia="es-ES"/>
-        </w:rPr>
-        <w:t xml:space="preserve"> Periódico Oficial del Estado de Tabasco </w:t>
-      </w:r>
-      <w:r>
-        <w:rPr>
-          <w:rFonts w:ascii="Montserrat" w:eastAsia="Times New Roman" w:hAnsi="Montserrat" w:cs="Arial"/>
-          <w:sz w:val="20"/>
-          <w:szCs w:val="20"/>
-          <w:lang w:val="es-ES" w:eastAsia="es-ES"/>
-        </w:rPr>
-        <w:t>de fecha</w:t>
-      </w:r>
-      <w:r>
-        <w:rPr>
-          <w:rFonts w:ascii="Montserrat" w:eastAsia="Times New Roman" w:hAnsi="Montserrat" w:cs="Arial"/>
-          <w:sz w:val="20"/>
-          <w:szCs w:val="20"/>
-          <w:lang w:val="es-ES" w:eastAsia="es-ES"/>
-        </w:rPr>
-        <w:t xml:space="preserve"> 06 de abril del 2022, así como su Fe de Erratas publicado en el Suplemento J </w:t>
-      </w:r>
-      <w:r>
-        <w:rPr>
-          <w:rFonts w:ascii="Montserrat" w:eastAsia="Times New Roman" w:hAnsi="Montserrat" w:cs="Arial"/>
-          <w:sz w:val="20"/>
-          <w:szCs w:val="20"/>
-          <w:lang w:val="es-ES" w:eastAsia="es-ES"/>
-        </w:rPr>
-        <w:t>al</w:t>
-      </w:r>
-      <w:r>
-        <w:rPr>
-          <w:rFonts w:ascii="Montserrat" w:eastAsia="Times New Roman" w:hAnsi="Montserrat" w:cs="Arial"/>
-          <w:sz w:val="20"/>
-          <w:szCs w:val="20"/>
-          <w:lang w:val="es-ES" w:eastAsia="es-ES"/>
-        </w:rPr>
-        <w:t xml:space="preserve"> Periódico Oficial del Estado de Tabasco </w:t>
-      </w:r>
-      <w:r>
-        <w:rPr>
-          <w:rFonts w:ascii="Montserrat" w:eastAsia="Times New Roman" w:hAnsi="Montserrat" w:cs="Arial"/>
-          <w:sz w:val="20"/>
-          <w:szCs w:val="20"/>
-          <w:lang w:val="es-ES" w:eastAsia="es-ES"/>
-        </w:rPr>
-        <w:t>de</w:t>
-      </w:r>
-      <w:r>
-        <w:rPr>
-          <w:rFonts w:ascii="Montserrat" w:eastAsia="Times New Roman" w:hAnsi="Montserrat" w:cs="Arial"/>
-          <w:sz w:val="20"/>
-          <w:szCs w:val="20"/>
-          <w:lang w:val="es-ES" w:eastAsia="es-ES"/>
-        </w:rPr>
-        <w:t xml:space="preserve"> fecha 09 de julio del 2022; específicamente en lo que señalan los numerales 4, 4.1, 4.1.1, 4.1.2, 4.1.3, 4.2, 7, 7.1, y 7.3 de la norma estatal antes referida; numerales que para un acceso inmediato a su contenido, se transcriben a continuación:</w:t>
-      </w:r>
-    </w:p>
-    <w:p>
-      <w:pPr>
-        <w:ind w:left="57" w:right="57"/>
-        <w:jc w:val="both"/>
-        <w:rPr>
-          <w:rFonts w:ascii="Montserrat" w:eastAsia="Times New Roman" w:hAnsi="Montserrat" w:cs="Arial"/>
-          <w:sz w:val="20"/>
-          <w:szCs w:val="20"/>
-          <w:lang w:val="es-ES" w:eastAsia="es-ES"/>
-        </w:rPr>
-      </w:pPr>
-    </w:p>
-    <w:p>
-      <w:pPr>
-        <w:ind w:left="57" w:right="57" w:firstLine="651"/>
-        <w:jc w:val="both"/>
-        <w:rPr>
-          <w:rFonts w:ascii="Montserrat" w:eastAsia="Times New Roman" w:hAnsi="Montserrat" w:cs="Arial"/>
-          <w:b/>
+        <w:t>4 CRITERIOS, REQUISITOS Y ESPECIFICACIONES TÉCNICAS</w:t>
+      </w:r>
+    </w:p>
+    <w:p>
+      <w:pPr>
+        <w:ind w:left="57" w:right="57"/>
+        <w:jc w:val="both"/>
+        <w:rPr>
+          <w:rFonts w:ascii="Montserrat" w:eastAsia="Times New Roman" w:hAnsi="Montserrat" w:cs="Arial"/>
           <w:i/>
           <w:sz w:val="20"/>
           <w:szCs w:val="20"/>
           <w:lang w:val="es-ES" w:eastAsia="es-ES"/>
         </w:rPr>
       </w:pPr>
-      <w:r>
-        <w:rPr>
-          <w:rFonts w:ascii="Montserrat" w:eastAsia="Times New Roman" w:hAnsi="Montserrat" w:cs="Arial"/>
-          <w:b/>
+    </w:p>
+    <w:p>
+      <w:pPr>
+        <w:ind w:left="709" w:right="850"/>
+        <w:jc w:val="both"/>
+        <w:rPr>
+          <w:rFonts w:ascii="Montserrat" w:eastAsia="Times New Roman" w:hAnsi="Montserrat" w:cs="Arial"/>
           <w:i/>
           <w:sz w:val="20"/>
           <w:szCs w:val="20"/>
           <w:lang w:val="es-ES" w:eastAsia="es-ES"/>
         </w:rPr>
-        <w:t>4 CRITERIOS, REQUISITOS Y ESPECIFICACIONES TÉCNICAS</w:t>
-      </w:r>
-    </w:p>
-    <w:p>
-      <w:pPr>
-        <w:ind w:left="57" w:right="57"/>
-        <w:jc w:val="both"/>
+      </w:pPr>
+      <w:r>
         <w:rPr>
           <w:rFonts w:ascii="Montserrat" w:eastAsia="Times New Roman" w:hAnsi="Montserrat" w:cs="Arial"/>
           <w:i/>
@@ -4154,7 +3945,8 @@
           <w:szCs w:val="20"/>
           <w:lang w:val="es-ES" w:eastAsia="es-ES"/>
         </w:rPr>
-      </w:pPr>
+        <w:t>Los requisitos y especificaciones de producción que deberán cumplir las bolsas de plástico, popotes de plástico de un solo uso y el poliestireno expandido conocido como unicel, que se ofrezca u otorgue a los consumidores en los establecimientos o comercios, son los siguientes:</w:t>
+      </w:r>
     </w:p>
     <w:p>
       <w:pPr>
@@ -4168,15 +3960,30 @@
           <w:lang w:val="es-ES" w:eastAsia="es-ES"/>
         </w:rPr>
       </w:pPr>
-      <w:r>
-        <w:rPr>
-          <w:rFonts w:ascii="Montserrat" w:eastAsia="Times New Roman" w:hAnsi="Montserrat" w:cs="Arial"/>
+    </w:p>
+    <w:p>
+      <w:pPr>
+        <w:ind w:left="709" w:right="850"/>
+        <w:jc w:val="both"/>
+        <w:rPr>
+          <w:rFonts w:ascii="Montserrat" w:eastAsia="Times New Roman" w:hAnsi="Montserrat" w:cs="Arial"/>
+          <w:b/>
           <w:i/>
           <w:sz w:val="20"/>
           <w:szCs w:val="20"/>
           <w:lang w:val="es-ES" w:eastAsia="es-ES"/>
         </w:rPr>
-        <w:t>Los requisitos y especificaciones de producción que deberán cumplir las bolsas de plástico, popotes de plástico de un solo uso y el poliestireno expandido conocido como unicel, que se ofrezca u otorgue a los consumidores en los establecimientos o comercios, son los siguientes:</w:t>
+      </w:pPr>
+      <w:r>
+        <w:rPr>
+          <w:rFonts w:ascii="Montserrat" w:eastAsia="Times New Roman" w:hAnsi="Montserrat" w:cs="Arial"/>
+          <w:b/>
+          <w:i/>
+          <w:sz w:val="20"/>
+          <w:szCs w:val="20"/>
+          <w:lang w:val="es-ES" w:eastAsia="es-ES"/>
+        </w:rPr>
+        <w:t>4.1. Bolsas</w:t>
       </w:r>
     </w:p>
     <w:p>
@@ -4198,7 +4005,6 @@
         <w:jc w:val="both"/>
         <w:rPr>
           <w:rFonts w:ascii="Montserrat" w:eastAsia="Times New Roman" w:hAnsi="Montserrat" w:cs="Arial"/>
-          <w:b/>
           <w:i/>
           <w:sz w:val="20"/>
           <w:szCs w:val="20"/>
@@ -4214,7 +4020,17 @@
           <w:szCs w:val="20"/>
           <w:lang w:val="es-ES" w:eastAsia="es-ES"/>
         </w:rPr>
-        <w:t>4.1. Bolsas</w:t>
+        <w:t>4.1.1 Bolsas biodegradables:</w:t>
+      </w:r>
+      <w:r>
+        <w:rPr>
+          <w:rFonts w:ascii="Montserrat" w:eastAsia="Times New Roman" w:hAnsi="Montserrat" w:cs="Arial"/>
+          <w:i/>
+          <w:sz w:val="20"/>
+          <w:szCs w:val="20"/>
+          <w:lang w:val="es-ES" w:eastAsia="es-ES"/>
+        </w:rPr>
+        <w:t xml:space="preserve"> Las bolsas fabricadas con material biodegradable deberán cumplir con las Normas de referencia que se definen en el numeral 5.1 de la presente Norma.</w:t>
       </w:r>
     </w:p>
     <w:p>
@@ -4251,7 +4067,7 @@
           <w:szCs w:val="20"/>
           <w:lang w:val="es-ES" w:eastAsia="es-ES"/>
         </w:rPr>
-        <w:t>4.1.1 Bolsas biodegradables:</w:t>
+        <w:t>4.1.2 Bolsas con contenido de material compostable:</w:t>
       </w:r>
       <w:r>
         <w:rPr>
@@ -4261,100 +4077,7 @@
           <w:szCs w:val="20"/>
           <w:lang w:val="es-ES" w:eastAsia="es-ES"/>
         </w:rPr>
-        <w:t xml:space="preserve"> Las bolsas fabricadas con material biodegradable deberán cumplir con las Normas de referencia que se definen en el numeral 5.1 de la presente Norma.</w:t>
-      </w:r>
-    </w:p>
-    <w:p>
-      <w:pPr>
-        <w:ind w:left="709" w:right="850"/>
-        <w:jc w:val="both"/>
-        <w:rPr>
-          <w:rFonts w:ascii="Montserrat" w:eastAsia="Times New Roman" w:hAnsi="Montserrat" w:cs="Arial"/>
-          <w:i/>
-          <w:sz w:val="20"/>
-          <w:szCs w:val="20"/>
-          <w:lang w:val="es-ES" w:eastAsia="es-ES"/>
-        </w:rPr>
-      </w:pPr>
-    </w:p>
-    <w:p>
-      <w:pPr>
-        <w:ind w:left="709" w:right="850"/>
-        <w:jc w:val="both"/>
-        <w:rPr>
-          <w:rFonts w:ascii="Montserrat" w:eastAsia="Times New Roman" w:hAnsi="Montserrat" w:cs="Arial"/>
-          <w:i/>
-          <w:sz w:val="20"/>
-          <w:szCs w:val="20"/>
-          <w:lang w:val="es-ES" w:eastAsia="es-ES"/>
-        </w:rPr>
-      </w:pPr>
-      <w:r>
-        <w:rPr>
-          <w:rFonts w:ascii="Montserrat" w:eastAsia="Times New Roman" w:hAnsi="Montserrat" w:cs="Arial"/>
-          <w:b/>
-          <w:i/>
-          <w:sz w:val="20"/>
-          <w:szCs w:val="20"/>
-          <w:lang w:val="es-ES" w:eastAsia="es-ES"/>
-        </w:rPr>
-        <w:t xml:space="preserve">4.1.2 Bolsas con contenido de material </w:t>
-      </w:r>
-      <w:proofErr w:type="spellStart"/>
-      <w:r>
-        <w:rPr>
-          <w:rFonts w:ascii="Montserrat" w:eastAsia="Times New Roman" w:hAnsi="Montserrat" w:cs="Arial"/>
-          <w:b/>
-          <w:i/>
-          <w:sz w:val="20"/>
-          <w:szCs w:val="20"/>
-          <w:lang w:val="es-ES" w:eastAsia="es-ES"/>
-        </w:rPr>
-        <w:t>compostable</w:t>
-      </w:r>
-      <w:proofErr w:type="spellEnd"/>
-      <w:r>
-        <w:rPr>
-          <w:rFonts w:ascii="Montserrat" w:eastAsia="Times New Roman" w:hAnsi="Montserrat" w:cs="Arial"/>
-          <w:b/>
-          <w:i/>
-          <w:sz w:val="20"/>
-          <w:szCs w:val="20"/>
-          <w:lang w:val="es-ES" w:eastAsia="es-ES"/>
-        </w:rPr>
-        <w:t>:</w:t>
-      </w:r>
-      <w:r>
-        <w:rPr>
-          <w:rFonts w:ascii="Montserrat" w:eastAsia="Times New Roman" w:hAnsi="Montserrat" w:cs="Arial"/>
-          <w:i/>
-          <w:sz w:val="20"/>
-          <w:szCs w:val="20"/>
-          <w:lang w:val="es-ES" w:eastAsia="es-ES"/>
-        </w:rPr>
-        <w:t xml:space="preserve"> Están fabricadas con fécula vegetal y no producen residuos tóxicos. El compostaje implica que una vez que las bolsas </w:t>
-      </w:r>
-      <w:proofErr w:type="spellStart"/>
-      <w:r>
-        <w:rPr>
-          <w:rFonts w:ascii="Montserrat" w:eastAsia="Times New Roman" w:hAnsi="Montserrat" w:cs="Arial"/>
-          <w:i/>
-          <w:sz w:val="20"/>
-          <w:szCs w:val="20"/>
-          <w:lang w:val="es-ES" w:eastAsia="es-ES"/>
-        </w:rPr>
-        <w:t>compostables</w:t>
-      </w:r>
-      <w:proofErr w:type="spellEnd"/>
-      <w:r>
-        <w:rPr>
-          <w:rFonts w:ascii="Montserrat" w:eastAsia="Times New Roman" w:hAnsi="Montserrat" w:cs="Arial"/>
-          <w:i/>
-          <w:sz w:val="20"/>
-          <w:szCs w:val="20"/>
-          <w:lang w:val="es-ES" w:eastAsia="es-ES"/>
-        </w:rPr>
-        <w:t xml:space="preserve"> son desechadas, se degradan biológicamente produciendo dióxido de carbono, agua, compuestos inorgánicos y biomasa, sin dejar residuos tóxicos visibles o distinguibles.</w:t>
+        <w:t xml:space="preserve"> Están fabricadas con fécula vegetal y no producen residuos tóxicos. El compostaje implica que una vez que las bolsas compostables son desechadas, se degradan biológicamente produciendo dióxido de carbono, agua, compuestos inorgánicos y biomasa, sin dejar residuos tóxicos visibles o distinguibles.</w:t>
       </w:r>
     </w:p>
     <w:p>
@@ -4679,10 +4402,13 @@
           <w:szCs w:val="20"/>
           <w:lang w:val="es-ES" w:eastAsia="es-ES"/>
         </w:rPr>
-        <w:t xml:space="preserve">Las bolsas, popotes, envases y/o recipientes de plástico que estén etiquetadas por sus fabricantes como </w:t>
-      </w:r>
-      <w:proofErr w:type="spellStart"/>
-      <w:r>
+        <w:t>Las bolsas, popotes, envases y/o recipientes de plástico que estén etiquetadas por sus fabricantes como oxo biodegradables y oxo degradables, no se permitirá su distribución y comercialización en el Estado de Tabasco, debido a la incorporación de aditivos que al degradarse se fragmentan en pequeñas partículas que permanecen en el ambiente, aumentado el riesgo de contaminación y daño a la salud.</w:t>
+      </w:r>
+    </w:p>
+    <w:p>
+      <w:pPr>
+        <w:ind w:left="57" w:right="57"/>
+        <w:jc w:val="both"/>
         <w:rPr>
           <w:rFonts w:ascii="Montserrat" w:eastAsia="Times New Roman" w:hAnsi="Montserrat" w:cs="Arial"/>
           <w:i/>
@@ -4690,10 +4416,12 @@
           <w:szCs w:val="20"/>
           <w:lang w:val="es-ES" w:eastAsia="es-ES"/>
         </w:rPr>
-        <w:t>oxo</w:t>
-      </w:r>
-      <w:proofErr w:type="spellEnd"/>
-      <w:r>
+      </w:pPr>
+    </w:p>
+    <w:p>
+      <w:pPr>
+        <w:ind w:left="57" w:right="57"/>
+        <w:jc w:val="both"/>
         <w:rPr>
           <w:rFonts w:ascii="Montserrat" w:eastAsia="Times New Roman" w:hAnsi="Montserrat" w:cs="Arial"/>
           <w:i/>
@@ -4701,9 +4429,7 @@
           <w:szCs w:val="20"/>
           <w:lang w:val="es-ES" w:eastAsia="es-ES"/>
         </w:rPr>
-        <w:t xml:space="preserve"> biodegradables y </w:t>
-      </w:r>
-      <w:proofErr w:type="spellStart"/>
+      </w:pPr>
       <w:r>
         <w:rPr>
           <w:rFonts w:ascii="Montserrat" w:eastAsia="Times New Roman" w:hAnsi="Montserrat" w:cs="Arial"/>
@@ -4712,76 +4438,7 @@
           <w:szCs w:val="20"/>
           <w:lang w:val="es-ES" w:eastAsia="es-ES"/>
         </w:rPr>
-        <w:t>oxo</w:t>
-      </w:r>
-      <w:proofErr w:type="spellEnd"/>
-      <w:r>
-        <w:rPr>
-          <w:rFonts w:ascii="Montserrat" w:eastAsia="Times New Roman" w:hAnsi="Montserrat" w:cs="Arial"/>
-          <w:i/>
-          <w:sz w:val="20"/>
-          <w:szCs w:val="20"/>
-          <w:lang w:val="es-ES" w:eastAsia="es-ES"/>
-        </w:rPr>
-        <w:t xml:space="preserve"> degradables, no se permitirá su distribución y comercialización en el Estado de Tabasco, debido a la incorporación de aditivos que al degradarse se fragmentan en pequeñas partículas que permanecen en el ambiente, aumentado el riesgo de contaminación y daño a la salud.</w:t>
-      </w:r>
-    </w:p>
-    <w:p>
-      <w:pPr>
-        <w:ind w:left="57" w:right="57"/>
-        <w:jc w:val="both"/>
-        <w:rPr>
-          <w:rFonts w:ascii="Montserrat" w:eastAsia="Times New Roman" w:hAnsi="Montserrat" w:cs="Arial"/>
-          <w:i/>
-          <w:sz w:val="20"/>
-          <w:szCs w:val="20"/>
-          <w:lang w:val="es-ES" w:eastAsia="es-ES"/>
-        </w:rPr>
-      </w:pPr>
-    </w:p>
-    <w:p>
-      <w:pPr>
-        <w:ind w:left="57" w:right="57"/>
-        <w:jc w:val="both"/>
-        <w:rPr>
-          <w:rFonts w:ascii="Montserrat" w:eastAsia="Times New Roman" w:hAnsi="Montserrat" w:cs="Arial"/>
-          <w:i/>
-          <w:sz w:val="20"/>
-          <w:szCs w:val="20"/>
-          <w:lang w:val="es-ES" w:eastAsia="es-ES"/>
-        </w:rPr>
-      </w:pPr>
-      <w:r>
-        <w:rPr>
-          <w:rFonts w:ascii="Montserrat" w:eastAsia="Times New Roman" w:hAnsi="Montserrat" w:cs="Arial"/>
-          <w:i/>
-          <w:sz w:val="20"/>
-          <w:szCs w:val="20"/>
-          <w:lang w:val="es-ES" w:eastAsia="es-ES"/>
-        </w:rPr>
-        <w:t>Tampoco se permitirá la distribución y/o comercialización de envases, recipientes o contenedores de poliestireno expandido (</w:t>
-      </w:r>
-      <w:proofErr w:type="spellStart"/>
-      <w:r>
-        <w:rPr>
-          <w:rFonts w:ascii="Montserrat" w:eastAsia="Times New Roman" w:hAnsi="Montserrat" w:cs="Arial"/>
-          <w:i/>
-          <w:sz w:val="20"/>
-          <w:szCs w:val="20"/>
-          <w:lang w:val="es-ES" w:eastAsia="es-ES"/>
-        </w:rPr>
-        <w:t>Ps</w:t>
-      </w:r>
-      <w:proofErr w:type="spellEnd"/>
-      <w:r>
-        <w:rPr>
-          <w:rFonts w:ascii="Montserrat" w:eastAsia="Times New Roman" w:hAnsi="Montserrat" w:cs="Arial"/>
-          <w:i/>
-          <w:sz w:val="20"/>
-          <w:szCs w:val="20"/>
-          <w:lang w:val="es-ES" w:eastAsia="es-ES"/>
-        </w:rPr>
-        <w:t xml:space="preserve"> y/o Unicel), así como, los que cuya información del fabricante simule cumplir con lo señalado en esta Norma, como es el caso de los que en sus empaques o de manera impresa señalen que son fabricados con productos naturales y contengan la leyenda de biodegradables y aun contengan Poliestireno expandido.</w:t>
+        <w:t>Tampoco se permitirá la distribución y/o comercialización de envases, recipientes o contenedores de poliestireno expandido (Ps y/o Unicel), así como, los que cuya información del fabricante simule cumplir con lo señalado en esta Norma, como es el caso de los que en sus empaques o de manera impresa señalen que son fabricados con productos naturales y contengan la leyenda de biodegradables y aun contengan Poliestireno expandido.</w:t>
       </w:r>
     </w:p>
     <w:p>
@@ -6733,10 +6390,13 @@
           <w:lang w:eastAsia="es-MX"/>
           <w14:ligatures w14:val="standardContextual"/>
         </w:rPr>
-        <w:t>&lt;</w:t>
-      </w:r>
-      <w:proofErr w:type="spellStart"/>
-      <w:r>
+        <w:t>&lt;razon_social&gt;</w:t>
+      </w:r>
+    </w:p>
+    <w:p>
+      <w:pPr>
+        <w:ind w:left="57" w:right="57"/>
+        <w:jc w:val="center"/>
         <w:rPr>
           <w:rFonts w:ascii="Montserrat" w:eastAsia="Times New Roman" w:hAnsi="Montserrat" w:cs="Times New Roman"/>
           <w:b/>
@@ -6746,9 +6406,7 @@
           <w:lang w:eastAsia="es-MX"/>
           <w14:ligatures w14:val="standardContextual"/>
         </w:rPr>
-        <w:t>razon_social</w:t>
-      </w:r>
-      <w:proofErr w:type="spellEnd"/>
+      </w:pPr>
       <w:r>
         <w:rPr>
           <w:rFonts w:ascii="Montserrat" w:eastAsia="Times New Roman" w:hAnsi="Montserrat" w:cs="Times New Roman"/>
@@ -6759,13 +6417,13 @@
           <w:lang w:eastAsia="es-MX"/>
           <w14:ligatures w14:val="standardContextual"/>
         </w:rPr>
-        <w:t>&gt;</w:t>
-      </w:r>
-    </w:p>
-    <w:p>
-      <w:pPr>
-        <w:ind w:left="57" w:right="57"/>
-        <w:jc w:val="center"/>
+        <w:t>&lt;curp&gt;</w:t>
+      </w:r>
+    </w:p>
+    <w:p>
+      <w:pPr>
+        <w:ind w:left="57" w:right="57"/>
+        <w:jc w:val="both"/>
         <w:rPr>
           <w:rFonts w:ascii="Montserrat" w:eastAsia="Times New Roman" w:hAnsi="Montserrat" w:cs="Times New Roman"/>
           <w:b/>
@@ -6786,10 +6444,37 @@
           <w:lang w:eastAsia="es-MX"/>
           <w14:ligatures w14:val="standardContextual"/>
         </w:rPr>
-        <w:t>&lt;</w:t>
-      </w:r>
-      <w:proofErr w:type="spellStart"/>
-      <w:r>
+        <w:t xml:space="preserve">                                                                </w:t>
+      </w:r>
+    </w:p>
+    <w:p>
+      <w:pPr>
+        <w:ind w:right="57"/>
+        <w:jc w:val="both"/>
+        <w:rPr>
+          <w:rFonts w:ascii="Montserrat" w:eastAsia="Times New Roman" w:hAnsi="Montserrat" w:cs="Arial"/>
+          <w:sz w:val="18"/>
+          <w:szCs w:val="18"/>
+          <w:lang w:val="es-ES" w:eastAsia="es-ES"/>
+        </w:rPr>
+      </w:pPr>
+    </w:p>
+    <w:p>
+      <w:pPr>
+        <w:ind w:right="57"/>
+        <w:jc w:val="both"/>
+        <w:rPr>
+          <w:rFonts w:ascii="Montserrat" w:eastAsia="Times New Roman" w:hAnsi="Montserrat" w:cs="Arial"/>
+          <w:sz w:val="18"/>
+          <w:szCs w:val="18"/>
+          <w:lang w:val="es-ES" w:eastAsia="es-ES"/>
+        </w:rPr>
+      </w:pPr>
+    </w:p>
+    <w:p>
+      <w:pPr>
+        <w:ind w:left="57" w:right="57"/>
+        <w:jc w:val="center"/>
         <w:rPr>
           <w:rFonts w:ascii="Montserrat" w:eastAsia="Times New Roman" w:hAnsi="Montserrat" w:cs="Times New Roman"/>
           <w:b/>
@@ -6799,12 +6484,10 @@
           <w:lang w:eastAsia="es-MX"/>
           <w14:ligatures w14:val="standardContextual"/>
         </w:rPr>
-        <w:t>curp</w:t>
-      </w:r>
-      <w:proofErr w:type="spellEnd"/>
-      <w:r>
-        <w:rPr>
-          <w:rFonts w:ascii="Montserrat" w:eastAsia="Times New Roman" w:hAnsi="Montserrat" w:cs="Times New Roman"/>
+      </w:pPr>
+      <w:r>
+        <w:rPr>
+          <w:rFonts w:ascii="Montserrat" w:eastAsia="Times New Roman" w:hAnsi="Montserrat" w:cs="Arial"/>
           <w:b/>
           <w:bCs/>
           <w:sz w:val="18"/>
@@ -6812,13 +6495,12 @@
           <w:lang w:eastAsia="es-MX"/>
           <w14:ligatures w14:val="standardContextual"/>
         </w:rPr>
-        <w:t>&gt;</w:t>
-      </w:r>
-    </w:p>
-    <w:p>
-      <w:pPr>
-        <w:ind w:left="57" w:right="57"/>
-        <w:jc w:val="both"/>
+        <w:t>POR “TURISMO”</w:t>
+      </w:r>
+    </w:p>
+    <w:p>
+      <w:pPr>
+        <w:ind w:right="57"/>
         <w:rPr>
           <w:rFonts w:ascii="Montserrat" w:eastAsia="Times New Roman" w:hAnsi="Montserrat" w:cs="Times New Roman"/>
           <w:b/>
@@ -6829,7 +6511,10 @@
           <w14:ligatures w14:val="standardContextual"/>
         </w:rPr>
       </w:pPr>
-      <w:r>
+    </w:p>
+    <w:p>
+      <w:pPr>
+        <w:ind w:right="57"/>
         <w:rPr>
           <w:rFonts w:ascii="Montserrat" w:eastAsia="Times New Roman" w:hAnsi="Montserrat" w:cs="Times New Roman"/>
           <w:b/>
@@ -6839,31 +6524,6 @@
           <w:lang w:eastAsia="es-MX"/>
           <w14:ligatures w14:val="standardContextual"/>
         </w:rPr>
-        <w:t xml:space="preserve">                                                                </w:t>
-      </w:r>
-    </w:p>
-    <w:p>
-      <w:pPr>
-        <w:ind w:right="57"/>
-        <w:jc w:val="both"/>
-        <w:rPr>
-          <w:rFonts w:ascii="Montserrat" w:eastAsia="Times New Roman" w:hAnsi="Montserrat" w:cs="Arial"/>
-          <w:sz w:val="18"/>
-          <w:szCs w:val="18"/>
-          <w:lang w:val="es-ES" w:eastAsia="es-ES"/>
-        </w:rPr>
-      </w:pPr>
-    </w:p>
-    <w:p>
-      <w:pPr>
-        <w:ind w:right="57"/>
-        <w:jc w:val="both"/>
-        <w:rPr>
-          <w:rFonts w:ascii="Montserrat" w:eastAsia="Times New Roman" w:hAnsi="Montserrat" w:cs="Arial"/>
-          <w:sz w:val="18"/>
-          <w:szCs w:val="18"/>
-          <w:lang w:val="es-ES" w:eastAsia="es-ES"/>
-        </w:rPr>
       </w:pPr>
     </w:p>
     <w:p>
@@ -6882,7 +6542,7 @@
       </w:pPr>
       <w:r>
         <w:rPr>
-          <w:rFonts w:ascii="Montserrat" w:eastAsia="Times New Roman" w:hAnsi="Montserrat" w:cs="Arial"/>
+          <w:rFonts w:ascii="Montserrat" w:eastAsia="Times New Roman" w:hAnsi="Montserrat" w:cs="Times New Roman"/>
           <w:b/>
           <w:bCs/>
           <w:sz w:val="18"/>
@@ -6890,12 +6550,13 @@
           <w:lang w:eastAsia="es-MX"/>
           <w14:ligatures w14:val="standardContextual"/>
         </w:rPr>
-        <w:t>POR “TURISMO”</w:t>
-      </w:r>
-    </w:p>
-    <w:p>
-      <w:pPr>
-        <w:ind w:right="57"/>
+        <w:t>_________________________________</w:t>
+      </w:r>
+    </w:p>
+    <w:p>
+      <w:pPr>
+        <w:ind w:left="57" w:right="57"/>
+        <w:jc w:val="center"/>
         <w:rPr>
           <w:rFonts w:ascii="Montserrat" w:eastAsia="Times New Roman" w:hAnsi="Montserrat" w:cs="Times New Roman"/>
           <w:b/>
@@ -6906,10 +6567,7 @@
           <w14:ligatures w14:val="standardContextual"/>
         </w:rPr>
       </w:pPr>
-    </w:p>
-    <w:p>
-      <w:pPr>
-        <w:ind w:right="57"/>
+      <w:r>
         <w:rPr>
           <w:rFonts w:ascii="Montserrat" w:eastAsia="Times New Roman" w:hAnsi="Montserrat" w:cs="Times New Roman"/>
           <w:b/>
@@ -6919,7 +6577,8 @@
           <w:lang w:eastAsia="es-MX"/>
           <w14:ligatures w14:val="standardContextual"/>
         </w:rPr>
-      </w:pPr>
+        <w:t>KATIA ORNELAS GIL</w:t>
+      </w:r>
     </w:p>
     <w:p>
       <w:pPr>
@@ -6945,8 +6604,32 @@
           <w:lang w:eastAsia="es-MX"/>
           <w14:ligatures w14:val="standardContextual"/>
         </w:rPr>
-        <w:t>_________________________________</w:t>
-      </w:r>
+        <w:t>SECRETARIA DE TURISMO Y DESARROLLO ECONÓMICO</w:t>
+      </w:r>
+    </w:p>
+    <w:p>
+      <w:pPr>
+        <w:ind w:right="57"/>
+        <w:jc w:val="both"/>
+        <w:rPr>
+          <w:rFonts w:ascii="Montserrat" w:eastAsia="Times New Roman" w:hAnsi="Montserrat" w:cs="Arial"/>
+          <w:sz w:val="18"/>
+          <w:szCs w:val="18"/>
+          <w:lang w:val="es-ES" w:eastAsia="es-ES"/>
+        </w:rPr>
+      </w:pPr>
+    </w:p>
+    <w:p>
+      <w:pPr>
+        <w:ind w:right="57"/>
+        <w:jc w:val="both"/>
+        <w:rPr>
+          <w:rFonts w:ascii="Montserrat" w:eastAsia="Times New Roman" w:hAnsi="Montserrat" w:cs="Arial"/>
+          <w:sz w:val="18"/>
+          <w:szCs w:val="18"/>
+          <w:lang w:val="es-ES" w:eastAsia="es-ES"/>
+        </w:rPr>
+      </w:pPr>
     </w:p>
     <w:p>
       <w:pPr>
@@ -6964,7 +6647,7 @@
       </w:pPr>
       <w:r>
         <w:rPr>
-          <w:rFonts w:ascii="Montserrat" w:eastAsia="Times New Roman" w:hAnsi="Montserrat" w:cs="Times New Roman"/>
+          <w:rFonts w:ascii="Montserrat" w:eastAsia="Times New Roman" w:hAnsi="Montserrat" w:cs="Arial"/>
           <w:b/>
           <w:bCs/>
           <w:sz w:val="18"/>
@@ -6972,13 +6655,12 @@
           <w:lang w:eastAsia="es-MX"/>
           <w14:ligatures w14:val="standardContextual"/>
         </w:rPr>
-        <w:t>KATIA ORNELAS GIL</w:t>
-      </w:r>
-    </w:p>
-    <w:p>
-      <w:pPr>
-        <w:ind w:left="57" w:right="57"/>
-        <w:jc w:val="center"/>
+        <w:t>TESTIGO</w:t>
+      </w:r>
+    </w:p>
+    <w:p>
+      <w:pPr>
+        <w:ind w:right="57"/>
         <w:rPr>
           <w:rFonts w:ascii="Montserrat" w:eastAsia="Times New Roman" w:hAnsi="Montserrat" w:cs="Times New Roman"/>
           <w:b/>
@@ -6989,7 +6671,11 @@
           <w14:ligatures w14:val="standardContextual"/>
         </w:rPr>
       </w:pPr>
-      <w:r>
+    </w:p>
+    <w:p>
+      <w:pPr>
+        <w:ind w:left="57" w:right="57"/>
+        <w:jc w:val="center"/>
         <w:rPr>
           <w:rFonts w:ascii="Montserrat" w:eastAsia="Times New Roman" w:hAnsi="Montserrat" w:cs="Times New Roman"/>
           <w:b/>
@@ -6999,31 +6685,6 @@
           <w:lang w:eastAsia="es-MX"/>
           <w14:ligatures w14:val="standardContextual"/>
         </w:rPr>
-        <w:t>SECRETARIA DE TURISMO Y DESARROLLO ECONÓMICO</w:t>
-      </w:r>
-    </w:p>
-    <w:p>
-      <w:pPr>
-        <w:ind w:right="57"/>
-        <w:jc w:val="both"/>
-        <w:rPr>
-          <w:rFonts w:ascii="Montserrat" w:eastAsia="Times New Roman" w:hAnsi="Montserrat" w:cs="Arial"/>
-          <w:sz w:val="18"/>
-          <w:szCs w:val="18"/>
-          <w:lang w:val="es-ES" w:eastAsia="es-ES"/>
-        </w:rPr>
-      </w:pPr>
-    </w:p>
-    <w:p>
-      <w:pPr>
-        <w:ind w:right="57"/>
-        <w:jc w:val="both"/>
-        <w:rPr>
-          <w:rFonts w:ascii="Montserrat" w:eastAsia="Times New Roman" w:hAnsi="Montserrat" w:cs="Arial"/>
-          <w:sz w:val="18"/>
-          <w:szCs w:val="18"/>
-          <w:lang w:val="es-ES" w:eastAsia="es-ES"/>
-        </w:rPr>
       </w:pPr>
     </w:p>
     <w:p>
@@ -7042,7 +6703,7 @@
       </w:pPr>
       <w:r>
         <w:rPr>
-          <w:rFonts w:ascii="Montserrat" w:eastAsia="Times New Roman" w:hAnsi="Montserrat" w:cs="Arial"/>
+          <w:rFonts w:ascii="Montserrat" w:eastAsia="Times New Roman" w:hAnsi="Montserrat" w:cs="Times New Roman"/>
           <w:b/>
           <w:bCs/>
           <w:sz w:val="18"/>
@@ -7050,12 +6711,13 @@
           <w:lang w:eastAsia="es-MX"/>
           <w14:ligatures w14:val="standardContextual"/>
         </w:rPr>
-        <w:t>TESTIGO</w:t>
-      </w:r>
-    </w:p>
-    <w:p>
-      <w:pPr>
-        <w:ind w:right="57"/>
+        <w:t>_________________________________</w:t>
+      </w:r>
+    </w:p>
+    <w:p>
+      <w:pPr>
+        <w:ind w:left="57" w:right="57"/>
+        <w:jc w:val="center"/>
         <w:rPr>
           <w:rFonts w:ascii="Montserrat" w:eastAsia="Times New Roman" w:hAnsi="Montserrat" w:cs="Times New Roman"/>
           <w:b/>
@@ -7066,11 +6728,7 @@
           <w14:ligatures w14:val="standardContextual"/>
         </w:rPr>
       </w:pPr>
-    </w:p>
-    <w:p>
-      <w:pPr>
-        <w:ind w:left="57" w:right="57"/>
-        <w:jc w:val="center"/>
+      <w:r>
         <w:rPr>
           <w:rFonts w:ascii="Montserrat" w:eastAsia="Times New Roman" w:hAnsi="Montserrat" w:cs="Times New Roman"/>
           <w:b/>
@@ -7080,12 +6738,9 @@
           <w:lang w:eastAsia="es-MX"/>
           <w14:ligatures w14:val="standardContextual"/>
         </w:rPr>
-      </w:pPr>
-    </w:p>
-    <w:p>
-      <w:pPr>
-        <w:ind w:left="57" w:right="57"/>
-        <w:jc w:val="center"/>
+        <w:t xml:space="preserve">PEDRO ENRIQUE </w:t>
+      </w:r>
+      <w:r>
         <w:rPr>
           <w:rFonts w:ascii="Montserrat" w:eastAsia="Times New Roman" w:hAnsi="Montserrat" w:cs="Times New Roman"/>
           <w:b/>
@@ -7095,7 +6750,8 @@
           <w:lang w:eastAsia="es-MX"/>
           <w14:ligatures w14:val="standardContextual"/>
         </w:rPr>
-      </w:pPr>
+        <w:t>GONZALEZ</w:t>
+      </w:r>
       <w:r>
         <w:rPr>
           <w:rFonts w:ascii="Montserrat" w:eastAsia="Times New Roman" w:hAnsi="Montserrat" w:cs="Times New Roman"/>
@@ -7106,13 +6762,9 @@
           <w:lang w:eastAsia="es-MX"/>
           <w14:ligatures w14:val="standardContextual"/>
         </w:rPr>
-        <w:t>_________________________________</w:t>
-      </w:r>
-    </w:p>
-    <w:p>
-      <w:pPr>
-        <w:ind w:left="57" w:right="57"/>
-        <w:jc w:val="center"/>
+        <w:t xml:space="preserve"> </w:t>
+      </w:r>
+      <w:r>
         <w:rPr>
           <w:rFonts w:ascii="Montserrat" w:eastAsia="Times New Roman" w:hAnsi="Montserrat" w:cs="Times New Roman"/>
           <w:b/>
@@ -7122,8 +6774,13 @@
           <w:lang w:eastAsia="es-MX"/>
           <w14:ligatures w14:val="standardContextual"/>
         </w:rPr>
-      </w:pPr>
-      <w:r>
+        <w:t>PINTO</w:t>
+      </w:r>
+    </w:p>
+    <w:p>
+      <w:pPr>
+        <w:ind w:left="57" w:right="57"/>
+        <w:jc w:val="center"/>
         <w:rPr>
           <w:rFonts w:ascii="Montserrat" w:eastAsia="Times New Roman" w:hAnsi="Montserrat" w:cs="Times New Roman"/>
           <w:b/>
@@ -7133,13 +6790,8 @@
           <w:lang w:eastAsia="es-MX"/>
           <w14:ligatures w14:val="standardContextual"/>
         </w:rPr>
-        <w:t>PEDRO ENRIQUE PINTO GONZALEZ</w:t>
-      </w:r>
-    </w:p>
-    <w:p>
-      <w:pPr>
-        <w:ind w:left="57" w:right="57"/>
-        <w:jc w:val="center"/>
+      </w:pPr>
+      <w:r>
         <w:rPr>
           <w:rFonts w:ascii="Montserrat" w:eastAsia="Times New Roman" w:hAnsi="Montserrat" w:cs="Times New Roman"/>
           <w:b/>
@@ -7149,17 +6801,6 @@
           <w:lang w:eastAsia="es-MX"/>
           <w14:ligatures w14:val="standardContextual"/>
         </w:rPr>
-      </w:pPr>
-      <w:r>
-        <w:rPr>
-          <w:rFonts w:ascii="Montserrat" w:eastAsia="Times New Roman" w:hAnsi="Montserrat" w:cs="Times New Roman"/>
-          <w:b/>
-          <w:bCs/>
-          <w:sz w:val="18"/>
-          <w:szCs w:val="18"/>
-          <w:lang w:eastAsia="es-MX"/>
-          <w14:ligatures w14:val="standardContextual"/>
-        </w:rPr>
         <w:t>TITULAR DE LA UNIDAD DE ADMINISTRACIÓN Y FINANZAS</w:t>
       </w:r>
     </w:p>
@@ -7430,9 +7071,8 @@
           <w:szCs w:val="22"/>
           <w:lang w:eastAsia="es-ES"/>
         </w:rPr>
-        <w:t>&lt;</w:t>
-      </w:r>
-      <w:proofErr w:type="spellStart"/>
+        <w:t>&lt;day&gt;</w:t>
+      </w:r>
       <w:r>
         <w:rPr>
           <w:rFonts w:ascii="Montserrat" w:eastAsia="Times New Roman" w:hAnsi="Montserrat" w:cstheme="minorHAnsi"/>
@@ -7440,9 +7080,8 @@
           <w:szCs w:val="22"/>
           <w:lang w:eastAsia="es-ES"/>
         </w:rPr>
-        <w:t>day</w:t>
-      </w:r>
-      <w:proofErr w:type="spellEnd"/>
+        <w:t xml:space="preserve"> de </w:t>
+      </w:r>
       <w:r>
         <w:rPr>
           <w:rFonts w:ascii="Montserrat" w:eastAsia="Times New Roman" w:hAnsi="Montserrat" w:cstheme="minorHAnsi"/>
@@ -7450,45 +7089,7 @@
           <w:szCs w:val="22"/>
           <w:lang w:eastAsia="es-ES"/>
         </w:rPr>
-        <w:t>&gt;</w:t>
-      </w:r>
-      <w:r>
-        <w:rPr>
-          <w:rFonts w:ascii="Montserrat" w:eastAsia="Times New Roman" w:hAnsi="Montserrat" w:cstheme="minorHAnsi"/>
-          <w:sz w:val="22"/>
-          <w:szCs w:val="22"/>
-          <w:lang w:eastAsia="es-ES"/>
-        </w:rPr>
-        <w:t xml:space="preserve"> de </w:t>
-      </w:r>
-      <w:r>
-        <w:rPr>
-          <w:rFonts w:ascii="Montserrat" w:eastAsia="Times New Roman" w:hAnsi="Montserrat" w:cstheme="minorHAnsi"/>
-          <w:sz w:val="22"/>
-          <w:szCs w:val="22"/>
-          <w:lang w:eastAsia="es-ES"/>
-        </w:rPr>
-        <w:t>&lt;</w:t>
-      </w:r>
-      <w:proofErr w:type="spellStart"/>
-      <w:r>
-        <w:rPr>
-          <w:rFonts w:ascii="Montserrat" w:eastAsia="Times New Roman" w:hAnsi="Montserrat" w:cstheme="minorHAnsi"/>
-          <w:sz w:val="22"/>
-          <w:szCs w:val="22"/>
-          <w:lang w:eastAsia="es-ES"/>
-        </w:rPr>
-        <w:t>month</w:t>
-      </w:r>
-      <w:proofErr w:type="spellEnd"/>
-      <w:r>
-        <w:rPr>
-          <w:rFonts w:ascii="Montserrat" w:eastAsia="Times New Roman" w:hAnsi="Montserrat" w:cstheme="minorHAnsi"/>
-          <w:sz w:val="22"/>
-          <w:szCs w:val="22"/>
-          <w:lang w:eastAsia="es-ES"/>
-        </w:rPr>
-        <w:t>&gt;</w:t>
+        <w:t>&lt;month&gt;</w:t>
       </w:r>
       <w:r>
         <w:rPr>
@@ -7727,14 +7328,12 @@
         </w:rPr>
         <w:t>&lt;</w:t>
       </w:r>
-      <w:proofErr w:type="spellStart"/>
       <w:r>
         <w:rPr>
           <w:rFonts w:ascii="Montserrat" w:hAnsi="Montserrat" w:cstheme="minorHAnsi"/>
         </w:rPr>
         <w:t>nombre_replegal</w:t>
       </w:r>
-      <w:proofErr w:type="spellEnd"/>
       <w:r>
         <w:rPr>
           <w:rFonts w:ascii="Montserrat" w:hAnsi="Montserrat" w:cstheme="minorHAnsi"/>
@@ -7769,21 +7368,7 @@
         <w:rPr>
           <w:rFonts w:ascii="Montserrat" w:hAnsi="Montserrat" w:cstheme="minorHAnsi"/>
         </w:rPr>
-        <w:t>&lt;</w:t>
-      </w:r>
-      <w:proofErr w:type="spellStart"/>
-      <w:r>
-        <w:rPr>
-          <w:rFonts w:ascii="Montserrat" w:hAnsi="Montserrat" w:cstheme="minorHAnsi"/>
-        </w:rPr>
-        <w:t>razon_social</w:t>
-      </w:r>
-      <w:proofErr w:type="spellEnd"/>
-      <w:r>
-        <w:rPr>
-          <w:rFonts w:ascii="Montserrat" w:hAnsi="Montserrat" w:cstheme="minorHAnsi"/>
-        </w:rPr>
-        <w:t>&gt;</w:t>
+        <w:t>&lt;razon_social&gt;</w:t>
       </w:r>
       <w:r>
         <w:rPr>
@@ -7951,7 +7536,6 @@
         </w:rPr>
         <w:t>&lt;</w:t>
       </w:r>
-      <w:proofErr w:type="spellStart"/>
       <w:r>
         <w:rPr>
           <w:rFonts w:ascii="Montserrat" w:hAnsi="Montserrat" w:cstheme="minorHAnsi"/>
@@ -7960,7 +7544,6 @@
         </w:rPr>
         <w:t>nombre_replegal</w:t>
       </w:r>
-      <w:proofErr w:type="spellEnd"/>
       <w:r>
         <w:rPr>
           <w:rFonts w:ascii="Montserrat" w:hAnsi="Montserrat" w:cstheme="minorHAnsi"/>
@@ -8038,25 +7621,7 @@
           <w:b/>
           <w:color w:val="000000"/>
         </w:rPr>
-        <w:t>&lt;</w:t>
-      </w:r>
-      <w:proofErr w:type="spellStart"/>
-      <w:r>
-        <w:rPr>
-          <w:rFonts w:ascii="Montserrat" w:eastAsia="Calibri" w:hAnsi="Montserrat" w:cstheme="minorHAnsi"/>
-          <w:b/>
-          <w:color w:val="000000"/>
-        </w:rPr>
-        <w:t>rfc</w:t>
-      </w:r>
-      <w:proofErr w:type="spellEnd"/>
-      <w:r>
-        <w:rPr>
-          <w:rFonts w:ascii="Montserrat" w:eastAsia="Calibri" w:hAnsi="Montserrat" w:cstheme="minorHAnsi"/>
-          <w:b/>
-          <w:color w:val="000000"/>
-        </w:rPr>
-        <w:t>&gt;</w:t>
+        <w:t>&lt;rfc&gt;</w:t>
       </w:r>
     </w:p>
     <w:p>
@@ -8158,9 +7723,8 @@
           <w:szCs w:val="22"/>
           <w:lang w:eastAsia="es-ES"/>
         </w:rPr>
-        <w:t>&lt;</w:t>
-      </w:r>
-      <w:proofErr w:type="spellStart"/>
+        <w:t>&lt;day&gt;</w:t>
+      </w:r>
       <w:r>
         <w:rPr>
           <w:rFonts w:ascii="Montserrat" w:eastAsia="Times New Roman" w:hAnsi="Montserrat" w:cstheme="minorHAnsi"/>
@@ -8168,9 +7732,8 @@
           <w:szCs w:val="22"/>
           <w:lang w:eastAsia="es-ES"/>
         </w:rPr>
-        <w:t>day</w:t>
-      </w:r>
-      <w:proofErr w:type="spellEnd"/>
+        <w:t xml:space="preserve"> de </w:t>
+      </w:r>
       <w:r>
         <w:rPr>
           <w:rFonts w:ascii="Montserrat" w:eastAsia="Times New Roman" w:hAnsi="Montserrat" w:cstheme="minorHAnsi"/>
@@ -8178,45 +7741,7 @@
           <w:szCs w:val="22"/>
           <w:lang w:eastAsia="es-ES"/>
         </w:rPr>
-        <w:t>&gt;</w:t>
-      </w:r>
-      <w:r>
-        <w:rPr>
-          <w:rFonts w:ascii="Montserrat" w:eastAsia="Times New Roman" w:hAnsi="Montserrat" w:cstheme="minorHAnsi"/>
-          <w:sz w:val="22"/>
-          <w:szCs w:val="22"/>
-          <w:lang w:eastAsia="es-ES"/>
-        </w:rPr>
-        <w:t xml:space="preserve"> de </w:t>
-      </w:r>
-      <w:r>
-        <w:rPr>
-          <w:rFonts w:ascii="Montserrat" w:eastAsia="Times New Roman" w:hAnsi="Montserrat" w:cstheme="minorHAnsi"/>
-          <w:sz w:val="22"/>
-          <w:szCs w:val="22"/>
-          <w:lang w:eastAsia="es-ES"/>
-        </w:rPr>
-        <w:t>&lt;</w:t>
-      </w:r>
-      <w:proofErr w:type="spellStart"/>
-      <w:r>
-        <w:rPr>
-          <w:rFonts w:ascii="Montserrat" w:eastAsia="Times New Roman" w:hAnsi="Montserrat" w:cstheme="minorHAnsi"/>
-          <w:sz w:val="22"/>
-          <w:szCs w:val="22"/>
-          <w:lang w:eastAsia="es-ES"/>
-        </w:rPr>
-        <w:t>month</w:t>
-      </w:r>
-      <w:proofErr w:type="spellEnd"/>
-      <w:r>
-        <w:rPr>
-          <w:rFonts w:ascii="Montserrat" w:eastAsia="Times New Roman" w:hAnsi="Montserrat" w:cstheme="minorHAnsi"/>
-          <w:sz w:val="22"/>
-          <w:szCs w:val="22"/>
-          <w:lang w:eastAsia="es-ES"/>
-        </w:rPr>
-        <w:t>&gt;</w:t>
+        <w:t>&lt;month&gt;</w:t>
       </w:r>
       <w:r>
         <w:rPr>
@@ -8441,7 +7966,6 @@
         </w:rPr>
         <w:t>&lt;</w:t>
       </w:r>
-      <w:proofErr w:type="spellStart"/>
       <w:r>
         <w:rPr>
           <w:rFonts w:ascii="Montserrat" w:hAnsi="Montserrat" w:cstheme="minorHAnsi"/>
@@ -8449,7 +7973,6 @@
         </w:rPr>
         <w:t>nombre_replegal</w:t>
       </w:r>
-      <w:proofErr w:type="spellEnd"/>
       <w:r>
         <w:rPr>
           <w:rFonts w:ascii="Montserrat" w:hAnsi="Montserrat" w:cstheme="minorHAnsi"/>
@@ -8469,23 +7992,7 @@
           <w:rFonts w:ascii="Montserrat" w:hAnsi="Montserrat" w:cstheme="minorHAnsi"/>
           <w:color w:val="000000"/>
         </w:rPr>
-        <w:t xml:space="preserve"> &lt;</w:t>
-      </w:r>
-      <w:proofErr w:type="spellStart"/>
-      <w:r>
-        <w:rPr>
-          <w:rFonts w:ascii="Montserrat" w:hAnsi="Montserrat" w:cstheme="minorHAnsi"/>
-          <w:color w:val="000000"/>
-        </w:rPr>
-        <w:t>razon_social</w:t>
-      </w:r>
-      <w:proofErr w:type="spellEnd"/>
-      <w:r>
-        <w:rPr>
-          <w:rFonts w:ascii="Montserrat" w:hAnsi="Montserrat" w:cstheme="minorHAnsi"/>
-          <w:color w:val="000000"/>
-        </w:rPr>
-        <w:t>&gt;</w:t>
+        <w:t xml:space="preserve"> &lt;razon_social&gt;</w:t>
       </w:r>
       <w:r>
         <w:rPr>
@@ -8574,7 +8081,6 @@
         </w:rPr>
         <w:t>&lt;</w:t>
       </w:r>
-      <w:proofErr w:type="spellStart"/>
       <w:r>
         <w:rPr>
           <w:rFonts w:ascii="Montserrat" w:hAnsi="Montserrat" w:cstheme="minorHAnsi"/>
@@ -8583,7 +8089,6 @@
         </w:rPr>
         <w:t>nombre_replegal</w:t>
       </w:r>
-      <w:proofErr w:type="spellEnd"/>
       <w:r>
         <w:rPr>
           <w:rFonts w:ascii="Montserrat" w:hAnsi="Montserrat" w:cstheme="minorHAnsi"/>
@@ -8668,27 +8173,7 @@
           <w:snapToGrid w:val="0"/>
           <w:color w:val="000000"/>
         </w:rPr>
-        <w:t>&lt;</w:t>
-      </w:r>
-      <w:proofErr w:type="spellStart"/>
-      <w:r>
-        <w:rPr>
-          <w:rFonts w:ascii="Montserrat" w:hAnsi="Montserrat" w:cstheme="minorHAnsi"/>
-          <w:b/>
-          <w:snapToGrid w:val="0"/>
-          <w:color w:val="000000"/>
-        </w:rPr>
-        <w:t>rfc</w:t>
-      </w:r>
-      <w:proofErr w:type="spellEnd"/>
-      <w:r>
-        <w:rPr>
-          <w:rFonts w:ascii="Montserrat" w:hAnsi="Montserrat" w:cstheme="minorHAnsi"/>
-          <w:b/>
-          <w:snapToGrid w:val="0"/>
-          <w:color w:val="000000"/>
-        </w:rPr>
-        <w:t>&gt;</w:t>
+        <w:t>&lt;rfc&gt;</w:t>
       </w:r>
     </w:p>
     <w:bookmarkEnd w:id="11"/>
@@ -8838,9 +8323,8 @@
           <w:szCs w:val="22"/>
           <w:lang w:eastAsia="es-ES"/>
         </w:rPr>
-        <w:t>&lt;</w:t>
-      </w:r>
-      <w:proofErr w:type="spellStart"/>
+        <w:t>&lt;day&gt;</w:t>
+      </w:r>
       <w:r>
         <w:rPr>
           <w:rFonts w:ascii="Montserrat" w:eastAsia="Times New Roman" w:hAnsi="Montserrat" w:cstheme="minorHAnsi"/>
@@ -8848,9 +8332,8 @@
           <w:szCs w:val="22"/>
           <w:lang w:eastAsia="es-ES"/>
         </w:rPr>
-        <w:t>day</w:t>
-      </w:r>
-      <w:proofErr w:type="spellEnd"/>
+        <w:t xml:space="preserve"> de </w:t>
+      </w:r>
       <w:r>
         <w:rPr>
           <w:rFonts w:ascii="Montserrat" w:eastAsia="Times New Roman" w:hAnsi="Montserrat" w:cstheme="minorHAnsi"/>
@@ -8858,45 +8341,7 @@
           <w:szCs w:val="22"/>
           <w:lang w:eastAsia="es-ES"/>
         </w:rPr>
-        <w:t>&gt;</w:t>
-      </w:r>
-      <w:r>
-        <w:rPr>
-          <w:rFonts w:ascii="Montserrat" w:eastAsia="Times New Roman" w:hAnsi="Montserrat" w:cstheme="minorHAnsi"/>
-          <w:sz w:val="22"/>
-          <w:szCs w:val="22"/>
-          <w:lang w:eastAsia="es-ES"/>
-        </w:rPr>
-        <w:t xml:space="preserve"> de </w:t>
-      </w:r>
-      <w:r>
-        <w:rPr>
-          <w:rFonts w:ascii="Montserrat" w:eastAsia="Times New Roman" w:hAnsi="Montserrat" w:cstheme="minorHAnsi"/>
-          <w:sz w:val="22"/>
-          <w:szCs w:val="22"/>
-          <w:lang w:eastAsia="es-ES"/>
-        </w:rPr>
-        <w:t>&lt;</w:t>
-      </w:r>
-      <w:proofErr w:type="spellStart"/>
-      <w:r>
-        <w:rPr>
-          <w:rFonts w:ascii="Montserrat" w:eastAsia="Times New Roman" w:hAnsi="Montserrat" w:cstheme="minorHAnsi"/>
-          <w:sz w:val="22"/>
-          <w:szCs w:val="22"/>
-          <w:lang w:eastAsia="es-ES"/>
-        </w:rPr>
-        <w:t>month</w:t>
-      </w:r>
-      <w:proofErr w:type="spellEnd"/>
-      <w:r>
-        <w:rPr>
-          <w:rFonts w:ascii="Montserrat" w:eastAsia="Times New Roman" w:hAnsi="Montserrat" w:cstheme="minorHAnsi"/>
-          <w:sz w:val="22"/>
-          <w:szCs w:val="22"/>
-          <w:lang w:eastAsia="es-ES"/>
-        </w:rPr>
-        <w:t>&gt;</w:t>
+        <w:t>&lt;month&gt;</w:t>
       </w:r>
       <w:r>
         <w:rPr>
@@ -9163,69 +8608,33 @@
           <w:kern w:val="2"/>
           <w14:ligatures w14:val="standardContextual"/>
         </w:rPr>
-        <w:t>&lt;</w:t>
-      </w:r>
-      <w:proofErr w:type="spellStart"/>
+        <w:t>&lt;nombre_replegal&gt;</w:t>
+      </w:r>
+      <w:r>
+        <w:rPr>
+          <w:rFonts w:ascii="Montserrat" w:eastAsia="Calibri" w:hAnsi="Montserrat" w:cs="Calibri"/>
+          <w:b/>
+          <w:bCs/>
+          <w:kern w:val="2"/>
+          <w14:ligatures w14:val="standardContextual"/>
+        </w:rPr>
+        <w:t xml:space="preserve"> </w:t>
+      </w:r>
       <w:r>
         <w:rPr>
           <w:rFonts w:ascii="Montserrat" w:eastAsia="Calibri" w:hAnsi="Montserrat" w:cs="Calibri"/>
           <w:kern w:val="2"/>
           <w14:ligatures w14:val="standardContextual"/>
         </w:rPr>
-        <w:t>nombre_replegal</w:t>
-      </w:r>
-      <w:proofErr w:type="spellEnd"/>
+        <w:t xml:space="preserve">en mi carácter de representante legal de la persona jurídica colectiva denominada </w:t>
+      </w:r>
       <w:r>
         <w:rPr>
           <w:rFonts w:ascii="Montserrat" w:eastAsia="Calibri" w:hAnsi="Montserrat" w:cs="Calibri"/>
           <w:kern w:val="2"/>
           <w14:ligatures w14:val="standardContextual"/>
         </w:rPr>
-        <w:t>&gt;</w:t>
-      </w:r>
-      <w:r>
-        <w:rPr>
-          <w:rFonts w:ascii="Montserrat" w:eastAsia="Calibri" w:hAnsi="Montserrat" w:cs="Calibri"/>
-          <w:b/>
-          <w:bCs/>
-          <w:kern w:val="2"/>
-          <w14:ligatures w14:val="standardContextual"/>
-        </w:rPr>
-        <w:t xml:space="preserve"> </w:t>
-      </w:r>
-      <w:r>
-        <w:rPr>
-          <w:rFonts w:ascii="Montserrat" w:eastAsia="Calibri" w:hAnsi="Montserrat" w:cs="Calibri"/>
-          <w:kern w:val="2"/>
-          <w14:ligatures w14:val="standardContextual"/>
-        </w:rPr>
-        <w:t xml:space="preserve">en mi carácter de representante legal de la persona jurídica colectiva denominada </w:t>
-      </w:r>
-      <w:r>
-        <w:rPr>
-          <w:rFonts w:ascii="Montserrat" w:eastAsia="Calibri" w:hAnsi="Montserrat" w:cs="Calibri"/>
-          <w:kern w:val="2"/>
-          <w14:ligatures w14:val="standardContextual"/>
-        </w:rPr>
-        <w:t>&lt;</w:t>
-      </w:r>
-      <w:proofErr w:type="spellStart"/>
-      <w:r>
-        <w:rPr>
-          <w:rFonts w:ascii="Montserrat" w:eastAsia="Calibri" w:hAnsi="Montserrat" w:cs="Calibri"/>
-          <w:kern w:val="2"/>
-          <w14:ligatures w14:val="standardContextual"/>
-        </w:rPr>
-        <w:t>razon_social</w:t>
-      </w:r>
-      <w:proofErr w:type="spellEnd"/>
-      <w:r>
-        <w:rPr>
-          <w:rFonts w:ascii="Montserrat" w:eastAsia="Calibri" w:hAnsi="Montserrat" w:cs="Calibri"/>
-          <w:kern w:val="2"/>
-          <w14:ligatures w14:val="standardContextual"/>
-        </w:rPr>
-        <w:t>&gt;</w:t>
+        <w:t>&lt;razon_social&gt;</w:t>
       </w:r>
       <w:r>
         <w:rPr>
@@ -9382,7 +8791,6 @@
         </w:rPr>
         <w:t>&lt;</w:t>
       </w:r>
-      <w:proofErr w:type="spellStart"/>
       <w:r>
         <w:rPr>
           <w:rFonts w:ascii="Montserrat" w:hAnsi="Montserrat" w:cstheme="minorHAnsi"/>
@@ -9391,7 +8799,6 @@
         </w:rPr>
         <w:t>nombre_replegal</w:t>
       </w:r>
-      <w:proofErr w:type="spellEnd"/>
       <w:r>
         <w:rPr>
           <w:rFonts w:ascii="Montserrat" w:hAnsi="Montserrat" w:cstheme="minorHAnsi"/>
@@ -9476,27 +8883,7 @@
           <w:snapToGrid w:val="0"/>
           <w:color w:val="000000"/>
         </w:rPr>
-        <w:t>&lt;</w:t>
-      </w:r>
-      <w:proofErr w:type="spellStart"/>
-      <w:r>
-        <w:rPr>
-          <w:rFonts w:ascii="Montserrat" w:hAnsi="Montserrat" w:cstheme="minorHAnsi"/>
-          <w:b/>
-          <w:snapToGrid w:val="0"/>
-          <w:color w:val="000000"/>
-        </w:rPr>
-        <w:t>rfc</w:t>
-      </w:r>
-      <w:proofErr w:type="spellEnd"/>
-      <w:r>
-        <w:rPr>
-          <w:rFonts w:ascii="Montserrat" w:hAnsi="Montserrat" w:cstheme="minorHAnsi"/>
-          <w:b/>
-          <w:snapToGrid w:val="0"/>
-          <w:color w:val="000000"/>
-        </w:rPr>
-        <w:t>&gt;</w:t>
+        <w:t>&lt;rfc&gt;</w:t>
       </w:r>
     </w:p>
     <w:p>

</xml_diff>